<commit_message>
updating email in resume
</commit_message>
<xml_diff>
--- a/src/assets/Samil_Abud_Resume_2025.docx
+++ b/src/assets/Samil_Abud_Resume_2025.docx
@@ -64,6 +64,32 @@
           <w:kern w:val="0"/>
           <w14:ligatures w14:val="none"/>
         </w:rPr>
+        <w:t>Email:</w:t>
+      </w:r>
+      <w:r>
+        <w:rPr>
+          <w:rFonts w:ascii="Times New Roman" w:eastAsia="Times New Roman" w:hAnsi="Times New Roman" w:cs="Times New Roman"/>
+          <w:kern w:val="0"/>
+          <w14:ligatures w14:val="none"/>
+        </w:rPr>
+        <w:t xml:space="preserve"> samilabud@gmail.com</w:t>
+      </w:r>
+      <w:r>
+        <w:rPr>
+          <w:rFonts w:ascii="Times New Roman" w:eastAsia="Times New Roman" w:hAnsi="Times New Roman" w:cs="Times New Roman"/>
+          <w:kern w:val="0"/>
+          <w14:ligatures w14:val="none"/>
+        </w:rPr>
+        <w:br/>
+      </w:r>
+      <w:r>
+        <w:rPr>
+          <w:rFonts w:ascii="Times New Roman" w:eastAsia="Times New Roman" w:hAnsi="Times New Roman" w:cs="Times New Roman"/>
+          <w:b/>
+          <w:bCs/>
+          <w:kern w:val="0"/>
+          <w14:ligatures w14:val="none"/>
+        </w:rPr>
         <w:t>Phone:</w:t>
       </w:r>
       <w:r>
@@ -627,6 +653,7 @@
           <w:kern w:val="0"/>
           <w14:ligatures w14:val="none"/>
         </w:rPr>
+        <w:lastRenderedPageBreak/>
         <w:t>Tech Stack:</w:t>
       </w:r>
       <w:r>
@@ -680,7 +707,6 @@
           <w:szCs w:val="27"/>
           <w14:ligatures w14:val="none"/>
         </w:rPr>
-        <w:lastRenderedPageBreak/>
         <w:t>Upwork – Freelance (Remote)</w:t>
       </w:r>
     </w:p>
@@ -1304,7 +1330,6 @@
           <w:szCs w:val="36"/>
           <w14:ligatures w14:val="none"/>
         </w:rPr>
-        <w:lastRenderedPageBreak/>
         <w:t>EDUCATION</w:t>
       </w:r>
     </w:p>

</xml_diff>